<commit_message>
Revise Chapter 11: apply language example formatting, update homework
Co-Authored-By: Claude Opus 4.6 <noreply@anthropic.com>
</commit_message>
<xml_diff>
--- a/Homework/Chapter 11 Answer Key.docx
+++ b/Homework/Chapter 11 Answer Key.docx
@@ -4,541 +4,1529 @@
   <w:body>
     <w:p>
       <w:pPr>
-        <w:pStyle w:val="Title"/>
+        <w:pStyle w:val="Heading1"/>
+        <w:spacing w:before="0" w:after="120"/>
       </w:pPr>
       <w:r>
-        <w:t>ANSWER KEY</w:t>
+        <w:rPr>
+          <w:sz w:val="32"/>
+        </w:rPr>
+        <w:t>Chapter 11: Verbs Part Two — Voice and Modals</w:t>
       </w:r>
     </w:p>
-    <w:p/>
     <w:p>
       <w:pPr>
-        <w:spacing w:before="240"/>
+        <w:pStyle w:val="Heading2"/>
+        <w:spacing w:before="0" w:after="240"/>
+      </w:pPr>
+      <w:r>
+        <w:rPr>
+          <w:sz w:val="28"/>
+        </w:rPr>
+        <w:t>Answer Key</w:t>
+      </w:r>
+    </w:p>
+    <w:p>
+      <w:pPr>
+        <w:pStyle w:val="Heading3"/>
+      </w:pPr>
+      <w:r>
+        <w:rPr>
+          <w:sz w:val="24"/>
+        </w:rPr>
+        <w:t>Part 1: Voice Identification</w:t>
+      </w:r>
+    </w:p>
+    <w:p>
+      <w:pPr>
+        <w:spacing w:before="120" w:after="60"/>
       </w:pPr>
       <w:r>
         <w:rPr>
           <w:b/>
+          <w:sz w:val="24"/>
         </w:rPr>
-        <w:t>1. The researchers carefully analyzed the data.</w:t>
+        <w:t xml:space="preserve">Exercise 1. </w:t>
       </w:r>
-    </w:p>
-    <w:p>
       <w:r>
-        <w:t>Voice: active</w:t>
+        <w:rPr>
+          <w:i/>
+          <w:sz w:val="24"/>
+        </w:rPr>
+        <w:t>The researchers carefully analyzed the data.</w:t>
       </w:r>
     </w:p>
     <w:p>
       <w:pPr>
-        <w:spacing w:before="240"/>
+        <w:ind w:left="504"/>
+        <w:spacing w:before="0" w:after="40"/>
       </w:pPr>
       <w:r>
         <w:rPr>
           <w:b/>
+          <w:sz w:val="24"/>
         </w:rPr>
-        <w:t>2. Three errors were discovered in the code.</w:t>
+        <w:t xml:space="preserve">Voice: </w:t>
       </w:r>
-    </w:p>
-    <w:p>
       <w:r>
-        <w:t>Voice: passive</w:t>
-      </w:r>
-    </w:p>
-    <w:p>
-      <w:r>
-        <w:t>Agent: not stated (unknown)</w:t>
+        <w:rPr>
+          <w:i/>
+          <w:sz w:val="24"/>
+        </w:rPr>
+        <w:t>active</w:t>
       </w:r>
     </w:p>
     <w:p>
       <w:pPr>
-        <w:spacing w:before="240"/>
+        <w:spacing w:before="120" w:after="60"/>
       </w:pPr>
       <w:r>
         <w:rPr>
           <w:b/>
+          <w:sz w:val="24"/>
         </w:rPr>
-        <w:t>3. The new policy will be announced tomorrow.</w:t>
+        <w:t xml:space="preserve">Exercise 2. </w:t>
       </w:r>
-    </w:p>
-    <w:p>
       <w:r>
-        <w:t>Voice: passive</w:t>
-      </w:r>
-    </w:p>
-    <w:p>
-      <w:r>
-        <w:t>Agent: not stated</w:t>
+        <w:rPr>
+          <w:i/>
+          <w:sz w:val="24"/>
+        </w:rPr>
+        <w:t>Three errors were discovered in the code.</w:t>
       </w:r>
     </w:p>
     <w:p>
       <w:pPr>
-        <w:spacing w:before="240"/>
+        <w:ind w:left="504"/>
+        <w:spacing w:before="0" w:after="40"/>
       </w:pPr>
       <w:r>
         <w:rPr>
           <w:b/>
+          <w:sz w:val="24"/>
         </w:rPr>
-        <w:t>4. Someone stole my bicycle last night.</w:t>
+        <w:t xml:space="preserve">Voice: </w:t>
       </w:r>
-    </w:p>
-    <w:p>
       <w:r>
-        <w:t>Voice: active</w:t>
+        <w:rPr>
+          <w:i/>
+          <w:sz w:val="24"/>
+        </w:rPr>
+        <w:t>passive</w:t>
       </w:r>
     </w:p>
     <w:p>
       <w:pPr>
-        <w:spacing w:before="240"/>
+        <w:ind w:left="504"/>
+        <w:spacing w:before="0" w:after="40"/>
       </w:pPr>
       <w:r>
         <w:rPr>
           <w:b/>
+          <w:sz w:val="24"/>
         </w:rPr>
-        <w:t>5. The building was constructed in 1920.</w:t>
+        <w:t xml:space="preserve">Agent: </w:t>
+      </w:r>
+      <w:r>
+        <w:rPr>
+          <w:i/>
+          <w:sz w:val="24"/>
+        </w:rPr>
+        <w:t>none stated</w:t>
       </w:r>
     </w:p>
     <w:p>
+      <w:pPr>
+        <w:ind w:left="504"/>
+        <w:spacing w:before="0" w:after="40"/>
+      </w:pPr>
       <w:r>
-        <w:t>Voice: passive</w:t>
+        <w:rPr>
+          <w:sz w:val="24"/>
+        </w:rPr>
+        <w:t>Active version: "Someone discovered three errors in the code."</w:t>
       </w:r>
     </w:p>
     <w:p>
+      <w:pPr>
+        <w:spacing w:before="120" w:after="60"/>
+      </w:pPr>
       <w:r>
-        <w:t>Agent: not stated (builder not important to the message)</w:t>
+        <w:rPr>
+          <w:b/>
+          <w:sz w:val="24"/>
+        </w:rPr>
+        <w:t xml:space="preserve">Exercise 3. </w:t>
+      </w:r>
+      <w:r>
+        <w:rPr>
+          <w:i/>
+          <w:sz w:val="24"/>
+        </w:rPr>
+        <w:t>The new policy will be announced tomorrow.</w:t>
       </w:r>
     </w:p>
-    <w:p/>
-    <w:p/>
     <w:p>
       <w:pPr>
-        <w:pStyle w:val="Heading1"/>
+        <w:ind w:left="504"/>
+        <w:spacing w:before="0" w:after="40"/>
       </w:pPr>
       <w:r>
+        <w:rPr>
+          <w:b/>
+          <w:sz w:val="24"/>
+        </w:rPr>
+        <w:t xml:space="preserve">Voice: </w:t>
+      </w:r>
+      <w:r>
+        <w:rPr>
+          <w:i/>
+          <w:sz w:val="24"/>
+        </w:rPr>
+        <w:t>passive</w:t>
+      </w:r>
+    </w:p>
+    <w:p>
+      <w:pPr>
+        <w:ind w:left="504"/>
+        <w:spacing w:before="0" w:after="40"/>
+      </w:pPr>
+      <w:r>
+        <w:rPr>
+          <w:b/>
+          <w:sz w:val="24"/>
+        </w:rPr>
+        <w:t xml:space="preserve">Agent: </w:t>
+      </w:r>
+      <w:r>
+        <w:rPr>
+          <w:i/>
+          <w:sz w:val="24"/>
+        </w:rPr>
+        <w:t>none stated</w:t>
+      </w:r>
+    </w:p>
+    <w:p>
+      <w:pPr>
+        <w:ind w:left="504"/>
+        <w:spacing w:before="0" w:after="40"/>
+      </w:pPr>
+      <w:r>
+        <w:rPr>
+          <w:sz w:val="24"/>
+        </w:rPr>
+        <w:t>Active version: "Someone/They will announce the new policy tomorrow."</w:t>
+      </w:r>
+    </w:p>
+    <w:p>
+      <w:pPr>
+        <w:spacing w:before="120" w:after="60"/>
+      </w:pPr>
+      <w:r>
+        <w:rPr>
+          <w:b/>
+          <w:sz w:val="24"/>
+        </w:rPr>
+        <w:t xml:space="preserve">Exercise 4. </w:t>
+      </w:r>
+      <w:r>
+        <w:rPr>
+          <w:i/>
+          <w:sz w:val="24"/>
+        </w:rPr>
+        <w:t>Someone stole my bicycle last night.</w:t>
+      </w:r>
+    </w:p>
+    <w:p>
+      <w:pPr>
+        <w:ind w:left="504"/>
+        <w:spacing w:before="0" w:after="40"/>
+      </w:pPr>
+      <w:r>
+        <w:rPr>
+          <w:b/>
+          <w:sz w:val="24"/>
+        </w:rPr>
+        <w:t xml:space="preserve">Voice: </w:t>
+      </w:r>
+      <w:r>
+        <w:rPr>
+          <w:i/>
+          <w:sz w:val="24"/>
+        </w:rPr>
+        <w:t>active</w:t>
+      </w:r>
+    </w:p>
+    <w:p>
+      <w:pPr>
+        <w:spacing w:before="120" w:after="60"/>
+      </w:pPr>
+      <w:r>
+        <w:rPr>
+          <w:b/>
+          <w:sz w:val="24"/>
+        </w:rPr>
+        <w:t xml:space="preserve">Exercise 5. </w:t>
+      </w:r>
+      <w:r>
+        <w:rPr>
+          <w:i/>
+          <w:sz w:val="24"/>
+        </w:rPr>
+        <w:t>The building was constructed in 1920.</w:t>
+      </w:r>
+    </w:p>
+    <w:p>
+      <w:pPr>
+        <w:ind w:left="504"/>
+        <w:spacing w:before="0" w:after="40"/>
+      </w:pPr>
+      <w:r>
+        <w:rPr>
+          <w:b/>
+          <w:sz w:val="24"/>
+        </w:rPr>
+        <w:t xml:space="preserve">Voice: </w:t>
+      </w:r>
+      <w:r>
+        <w:rPr>
+          <w:i/>
+          <w:sz w:val="24"/>
+        </w:rPr>
+        <w:t>passive</w:t>
+      </w:r>
+    </w:p>
+    <w:p>
+      <w:pPr>
+        <w:ind w:left="504"/>
+        <w:spacing w:before="0" w:after="40"/>
+      </w:pPr>
+      <w:r>
+        <w:rPr>
+          <w:b/>
+          <w:sz w:val="24"/>
+        </w:rPr>
+        <w:t xml:space="preserve">Agent: </w:t>
+      </w:r>
+      <w:r>
+        <w:rPr>
+          <w:i/>
+          <w:sz w:val="24"/>
+        </w:rPr>
+        <w:t>none stated</w:t>
+      </w:r>
+    </w:p>
+    <w:p>
+      <w:pPr>
+        <w:ind w:left="504"/>
+        <w:spacing w:before="0" w:after="40"/>
+      </w:pPr>
+      <w:r>
+        <w:rPr>
+          <w:sz w:val="24"/>
+        </w:rPr>
+        <w:t>Active version: "Someone/They constructed the building in 1920."</w:t>
+      </w:r>
+    </w:p>
+    <w:p>
+      <w:pPr>
+        <w:pStyle w:val="Heading3"/>
+      </w:pPr>
+      <w:r>
+        <w:rPr>
+          <w:sz w:val="24"/>
+        </w:rPr>
         <w:t>Part 2: Voice Transformation</w:t>
       </w:r>
     </w:p>
     <w:p>
       <w:pPr>
-        <w:spacing w:before="240"/>
+        <w:spacing w:before="120" w:after="60"/>
       </w:pPr>
       <w:r>
         <w:rPr>
           <w:b/>
+          <w:sz w:val="24"/>
         </w:rPr>
-        <w:t>6. Active to passive: The team is preparing the presentation.</w:t>
+        <w:t xml:space="preserve">Exercise 6. </w:t>
       </w:r>
-    </w:p>
-    <w:p>
       <w:r>
-        <w:t>Answer: The presentation is being prepared by the team.</w:t>
+        <w:rPr>
+          <w:i/>
+          <w:sz w:val="24"/>
+        </w:rPr>
+        <w:t>Active to passive: The team is preparing the presentation.</w:t>
       </w:r>
     </w:p>
     <w:p>
       <w:pPr>
-        <w:spacing w:before="240"/>
+        <w:ind w:left="504"/>
+        <w:spacing w:before="0" w:after="40"/>
       </w:pPr>
       <w:r>
         <w:rPr>
           <w:b/>
+          <w:sz w:val="24"/>
         </w:rPr>
-        <w:t>7. Active to passive: Someone had stolen the documents before the investigation began.</w:t>
+        <w:t xml:space="preserve">Answer: </w:t>
       </w:r>
-    </w:p>
-    <w:p>
       <w:r>
-        <w:t>Answer: The documents had been stolen before the investigation began. (agent "someone" typically omitted)</w:t>
+        <w:rPr>
+          <w:i/>
+          <w:sz w:val="24"/>
+        </w:rPr>
+        <w:t>The presentation is being prepared by the team.</w:t>
       </w:r>
     </w:p>
     <w:p>
       <w:pPr>
-        <w:spacing w:before="240"/>
+        <w:spacing w:before="120" w:after="60"/>
       </w:pPr>
       <w:r>
         <w:rPr>
           <w:b/>
+          <w:sz w:val="24"/>
         </w:rPr>
-        <w:t>8. Passive to active: The experiment was conducted by the research team.</w:t>
+        <w:t xml:space="preserve">Exercise 7. </w:t>
       </w:r>
-    </w:p>
-    <w:p>
       <w:r>
-        <w:t>Answer: The research team conducted the experiment.</w:t>
+        <w:rPr>
+          <w:i/>
+          <w:sz w:val="24"/>
+        </w:rPr>
+        <w:t>Active to passive: Someone had stolen the documents before the investigation began.</w:t>
       </w:r>
     </w:p>
     <w:p>
       <w:pPr>
-        <w:spacing w:before="240"/>
+        <w:ind w:left="504"/>
+        <w:spacing w:before="0" w:after="40"/>
       </w:pPr>
       <w:r>
         <w:rPr>
           <w:b/>
+          <w:sz w:val="24"/>
         </w:rPr>
-        <w:t>9. Passive to active: The proposal will be reviewed by the committee next week.</w:t>
+        <w:t xml:space="preserve">Answer: </w:t>
       </w:r>
-    </w:p>
-    <w:p>
       <w:r>
-        <w:t>Answer: The committee will review the proposal next week.</w:t>
+        <w:rPr>
+          <w:i/>
+          <w:sz w:val="24"/>
+        </w:rPr>
+        <w:t>The documents had been stolen before the investigation began.</w:t>
       </w:r>
     </w:p>
     <w:p>
       <w:pPr>
-        <w:spacing w:before="240"/>
+        <w:spacing w:before="120" w:after="60"/>
       </w:pPr>
       <w:r>
         <w:rPr>
           <w:b/>
+          <w:sz w:val="24"/>
         </w:rPr>
-        <w:t>10. Active to passive: The company will hire fifty new employees.</w:t>
+        <w:t xml:space="preserve">Exercise 8. </w:t>
+      </w:r>
+      <w:r>
+        <w:rPr>
+          <w:i/>
+          <w:sz w:val="24"/>
+        </w:rPr>
+        <w:t>Passive to active: The experiment was conducted by the research team.</w:t>
       </w:r>
     </w:p>
     <w:p>
+      <w:pPr>
+        <w:ind w:left="504"/>
+        <w:spacing w:before="0" w:after="40"/>
+      </w:pPr>
       <w:r>
-        <w:t>Answer: Fifty new employees will be hired by the company.</w:t>
+        <w:rPr>
+          <w:b/>
+          <w:sz w:val="24"/>
+        </w:rPr>
+        <w:t xml:space="preserve">Answer: </w:t>
+      </w:r>
+      <w:r>
+        <w:rPr>
+          <w:i/>
+          <w:sz w:val="24"/>
+        </w:rPr>
+        <w:t>The research team conducted the experiment.</w:t>
       </w:r>
     </w:p>
-    <w:p/>
-    <w:p/>
     <w:p>
       <w:pPr>
-        <w:pStyle w:val="Heading1"/>
+        <w:spacing w:before="120" w:after="60"/>
       </w:pPr>
       <w:r>
+        <w:rPr>
+          <w:b/>
+          <w:sz w:val="24"/>
+        </w:rPr>
+        <w:t xml:space="preserve">Exercise 9. </w:t>
+      </w:r>
+      <w:r>
+        <w:rPr>
+          <w:i/>
+          <w:sz w:val="24"/>
+        </w:rPr>
+        <w:t>Passive to active: The proposal will be reviewed by the committee next week.</w:t>
+      </w:r>
+    </w:p>
+    <w:p>
+      <w:pPr>
+        <w:ind w:left="504"/>
+        <w:spacing w:before="0" w:after="40"/>
+      </w:pPr>
+      <w:r>
+        <w:rPr>
+          <w:b/>
+          <w:sz w:val="24"/>
+        </w:rPr>
+        <w:t xml:space="preserve">Answer: </w:t>
+      </w:r>
+      <w:r>
+        <w:rPr>
+          <w:i/>
+          <w:sz w:val="24"/>
+        </w:rPr>
+        <w:t>The committee will review the proposal next week.</w:t>
+      </w:r>
+    </w:p>
+    <w:p>
+      <w:pPr>
+        <w:spacing w:before="120" w:after="60"/>
+      </w:pPr>
+      <w:r>
+        <w:rPr>
+          <w:b/>
+          <w:sz w:val="24"/>
+        </w:rPr>
+        <w:t xml:space="preserve">Exercise 10. </w:t>
+      </w:r>
+      <w:r>
+        <w:rPr>
+          <w:i/>
+          <w:sz w:val="24"/>
+        </w:rPr>
+        <w:t>Active to passive: The company will hire fifty new employees.</w:t>
+      </w:r>
+    </w:p>
+    <w:p>
+      <w:pPr>
+        <w:ind w:left="504"/>
+        <w:spacing w:before="0" w:after="40"/>
+      </w:pPr>
+      <w:r>
+        <w:rPr>
+          <w:b/>
+          <w:sz w:val="24"/>
+        </w:rPr>
+        <w:t xml:space="preserve">Answer: </w:t>
+      </w:r>
+      <w:r>
+        <w:rPr>
+          <w:i/>
+          <w:sz w:val="24"/>
+        </w:rPr>
+        <w:t>Fifty new employees will be hired by the company.</w:t>
+      </w:r>
+    </w:p>
+    <w:p>
+      <w:pPr>
+        <w:pStyle w:val="Heading3"/>
+      </w:pPr>
+      <w:r>
+        <w:rPr>
+          <w:sz w:val="24"/>
+        </w:rPr>
         <w:t>Part 3: Modal Meaning</w:t>
       </w:r>
     </w:p>
     <w:p>
       <w:pPr>
-        <w:spacing w:before="240"/>
+        <w:spacing w:before="120" w:after="60"/>
       </w:pPr>
       <w:r>
         <w:rPr>
           <w:b/>
+          <w:sz w:val="24"/>
         </w:rPr>
-        <w:t>11. She can speak three languages fluently.</w:t>
+        <w:t xml:space="preserve">Exercise 11. </w:t>
       </w:r>
-    </w:p>
-    <w:p>
       <w:r>
-        <w:t>Modal: can</w:t>
-      </w:r>
-    </w:p>
-    <w:p>
-      <w:r>
-        <w:t>Meaning: ability</w:t>
+        <w:rPr>
+          <w:i/>
+          <w:sz w:val="24"/>
+        </w:rPr>
+        <w:t>She can speak three languages fluently.</w:t>
       </w:r>
     </w:p>
     <w:p>
       <w:pPr>
-        <w:spacing w:before="240"/>
+        <w:ind w:left="504"/>
+        <w:spacing w:before="0" w:after="40"/>
       </w:pPr>
       <w:r>
         <w:rPr>
           <w:b/>
+          <w:sz w:val="24"/>
         </w:rPr>
-        <w:t>12. That might be the correct answer, but I'm not certain.</w:t>
+        <w:t xml:space="preserve">Modal: </w:t>
       </w:r>
-    </w:p>
-    <w:p>
       <w:r>
-        <w:t>Modal: might</w:t>
-      </w:r>
-    </w:p>
-    <w:p>
-      <w:r>
-        <w:t>Meaning: possibility</w:t>
+        <w:rPr>
+          <w:i/>
+          <w:sz w:val="24"/>
+        </w:rPr>
+        <w:t>can</w:t>
       </w:r>
     </w:p>
     <w:p>
       <w:pPr>
-        <w:spacing w:before="240"/>
+        <w:ind w:left="504"/>
+        <w:spacing w:before="0" w:after="40"/>
       </w:pPr>
       <w:r>
         <w:rPr>
           <w:b/>
+          <w:sz w:val="24"/>
         </w:rPr>
-        <w:t>13. You should apologize for your mistake.</w:t>
+        <w:t xml:space="preserve">Meaning: </w:t>
       </w:r>
-    </w:p>
-    <w:p>
       <w:r>
-        <w:t>Modal: should</w:t>
-      </w:r>
-    </w:p>
-    <w:p>
-      <w:r>
-        <w:t>Meaning: advice (or obligation)</w:t>
+        <w:rPr>
+          <w:i/>
+          <w:sz w:val="24"/>
+        </w:rPr>
+        <w:t>ability</w:t>
       </w:r>
     </w:p>
     <w:p>
       <w:pPr>
-        <w:spacing w:before="240"/>
+        <w:spacing w:before="120" w:after="60"/>
       </w:pPr>
       <w:r>
         <w:rPr>
           <w:b/>
+          <w:sz w:val="24"/>
         </w:rPr>
-        <w:t>14. He must be exhausted after running the marathon.</w:t>
+        <w:t xml:space="preserve">Exercise 12. </w:t>
       </w:r>
-    </w:p>
-    <w:p>
       <w:r>
-        <w:t>Modal: must</w:t>
-      </w:r>
-    </w:p>
-    <w:p>
-      <w:r>
-        <w:t>Meaning: deduction (logical conclusion)</w:t>
+        <w:rPr>
+          <w:i/>
+          <w:sz w:val="24"/>
+        </w:rPr>
+        <w:t>That might be the correct answer, but I’m not certain.</w:t>
       </w:r>
     </w:p>
     <w:p>
       <w:pPr>
-        <w:spacing w:before="240"/>
+        <w:ind w:left="504"/>
+        <w:spacing w:before="0" w:after="40"/>
       </w:pPr>
       <w:r>
         <w:rPr>
           <w:b/>
+          <w:sz w:val="24"/>
         </w:rPr>
-        <w:t>15. May I leave the room early?</w:t>
+        <w:t xml:space="preserve">Modal: </w:t>
       </w:r>
-    </w:p>
-    <w:p>
       <w:r>
-        <w:t>Modal: may</w:t>
-      </w:r>
-    </w:p>
-    <w:p>
-      <w:r>
-        <w:t>Meaning: permission</w:t>
+        <w:rPr>
+          <w:i/>
+          <w:sz w:val="24"/>
+        </w:rPr>
+        <w:t>might</w:t>
       </w:r>
     </w:p>
     <w:p>
       <w:pPr>
-        <w:spacing w:before="240"/>
+        <w:ind w:left="504"/>
+        <w:spacing w:before="0" w:after="40"/>
       </w:pPr>
       <w:r>
         <w:rPr>
           <w:b/>
+          <w:sz w:val="24"/>
         </w:rPr>
-        <w:t>16. They could have won the game if they had practiced more.</w:t>
+        <w:t xml:space="preserve">Meaning: </w:t>
       </w:r>
-    </w:p>
-    <w:p>
       <w:r>
-        <w:t>Modal: could (have)</w:t>
-      </w:r>
-    </w:p>
-    <w:p>
-      <w:r>
-        <w:t>Meaning: possibility (past unrealized possibility)</w:t>
+        <w:rPr>
+          <w:i/>
+          <w:sz w:val="24"/>
+        </w:rPr>
+        <w:t>possibility</w:t>
       </w:r>
     </w:p>
     <w:p>
       <w:pPr>
-        <w:spacing w:before="240"/>
+        <w:spacing w:before="120" w:after="60"/>
       </w:pPr>
       <w:r>
         <w:rPr>
           <w:b/>
+          <w:sz w:val="24"/>
         </w:rPr>
-        <w:t>17. Difference between uses of must:</w:t>
+        <w:t xml:space="preserve">Exercise 13. </w:t>
+      </w:r>
+      <w:r>
+        <w:rPr>
+          <w:i/>
+          <w:sz w:val="24"/>
+        </w:rPr>
+        <w:t>You should apologize for your mistake.</w:t>
       </w:r>
     </w:p>
     <w:p>
+      <w:pPr>
+        <w:ind w:left="504"/>
+        <w:spacing w:before="0" w:after="40"/>
+      </w:pPr>
       <w:r>
-        <w:t>a) You must wear a seatbelt. - deontic (obligation/necessity)</w:t>
+        <w:rPr>
+          <w:b/>
+          <w:sz w:val="24"/>
+        </w:rPr>
+        <w:t xml:space="preserve">Modal: </w:t>
+      </w:r>
+      <w:r>
+        <w:rPr>
+          <w:i/>
+          <w:sz w:val="24"/>
+        </w:rPr>
+        <w:t>should</w:t>
       </w:r>
     </w:p>
     <w:p>
+      <w:pPr>
+        <w:ind w:left="504"/>
+        <w:spacing w:before="0" w:after="40"/>
+      </w:pPr>
       <w:r>
-        <w:t>b) She must be asleep. - epistemic (deduction)</w:t>
+        <w:rPr>
+          <w:b/>
+          <w:sz w:val="24"/>
+        </w:rPr>
+        <w:t xml:space="preserve">Meaning: </w:t>
+      </w:r>
+      <w:r>
+        <w:rPr>
+          <w:i/>
+          <w:sz w:val="24"/>
+        </w:rPr>
+        <w:t>advice</w:t>
       </w:r>
     </w:p>
-    <w:p/>
-    <w:p/>
     <w:p>
       <w:pPr>
-        <w:pStyle w:val="Heading1"/>
+        <w:spacing w:before="120" w:after="60"/>
       </w:pPr>
       <w:r>
+        <w:rPr>
+          <w:b/>
+          <w:sz w:val="24"/>
+        </w:rPr>
+        <w:t xml:space="preserve">Exercise 14. </w:t>
+      </w:r>
+      <w:r>
+        <w:rPr>
+          <w:i/>
+          <w:sz w:val="24"/>
+        </w:rPr>
+        <w:t>He must be exhausted after running the marathon.</w:t>
+      </w:r>
+    </w:p>
+    <w:p>
+      <w:pPr>
+        <w:ind w:left="504"/>
+        <w:spacing w:before="0" w:after="40"/>
+      </w:pPr>
+      <w:r>
+        <w:rPr>
+          <w:b/>
+          <w:sz w:val="24"/>
+        </w:rPr>
+        <w:t xml:space="preserve">Modal: </w:t>
+      </w:r>
+      <w:r>
+        <w:rPr>
+          <w:i/>
+          <w:sz w:val="24"/>
+        </w:rPr>
+        <w:t>must</w:t>
+      </w:r>
+    </w:p>
+    <w:p>
+      <w:pPr>
+        <w:ind w:left="504"/>
+        <w:spacing w:before="0" w:after="40"/>
+      </w:pPr>
+      <w:r>
+        <w:rPr>
+          <w:b/>
+          <w:sz w:val="24"/>
+        </w:rPr>
+        <w:t xml:space="preserve">Meaning: </w:t>
+      </w:r>
+      <w:r>
+        <w:rPr>
+          <w:i/>
+          <w:sz w:val="24"/>
+        </w:rPr>
+        <w:t>deduction (epistemic)</w:t>
+      </w:r>
+    </w:p>
+    <w:p>
+      <w:pPr>
+        <w:spacing w:before="120" w:after="60"/>
+      </w:pPr>
+      <w:r>
+        <w:rPr>
+          <w:b/>
+          <w:sz w:val="24"/>
+        </w:rPr>
+        <w:t xml:space="preserve">Exercise 15. </w:t>
+      </w:r>
+      <w:r>
+        <w:rPr>
+          <w:i/>
+          <w:sz w:val="24"/>
+        </w:rPr>
+        <w:t>May I leave the room early?</w:t>
+      </w:r>
+    </w:p>
+    <w:p>
+      <w:pPr>
+        <w:ind w:left="504"/>
+        <w:spacing w:before="0" w:after="40"/>
+      </w:pPr>
+      <w:r>
+        <w:rPr>
+          <w:b/>
+          <w:sz w:val="24"/>
+        </w:rPr>
+        <w:t xml:space="preserve">Modal: </w:t>
+      </w:r>
+      <w:r>
+        <w:rPr>
+          <w:i/>
+          <w:sz w:val="24"/>
+        </w:rPr>
+        <w:t>may</w:t>
+      </w:r>
+    </w:p>
+    <w:p>
+      <w:pPr>
+        <w:ind w:left="504"/>
+        <w:spacing w:before="0" w:after="40"/>
+      </w:pPr>
+      <w:r>
+        <w:rPr>
+          <w:b/>
+          <w:sz w:val="24"/>
+        </w:rPr>
+        <w:t xml:space="preserve">Meaning: </w:t>
+      </w:r>
+      <w:r>
+        <w:rPr>
+          <w:i/>
+          <w:sz w:val="24"/>
+        </w:rPr>
+        <w:t>permission</w:t>
+      </w:r>
+    </w:p>
+    <w:p>
+      <w:pPr>
+        <w:spacing w:before="120" w:after="60"/>
+      </w:pPr>
+      <w:r>
+        <w:rPr>
+          <w:b/>
+          <w:sz w:val="24"/>
+        </w:rPr>
+        <w:t xml:space="preserve">Exercise 16. </w:t>
+      </w:r>
+      <w:r>
+        <w:rPr>
+          <w:i/>
+          <w:sz w:val="24"/>
+        </w:rPr>
+        <w:t>They could have won the game if they had practiced more.</w:t>
+      </w:r>
+    </w:p>
+    <w:p>
+      <w:pPr>
+        <w:ind w:left="504"/>
+        <w:spacing w:before="0" w:after="40"/>
+      </w:pPr>
+      <w:r>
+        <w:rPr>
+          <w:b/>
+          <w:sz w:val="24"/>
+        </w:rPr>
+        <w:t xml:space="preserve">Modal: </w:t>
+      </w:r>
+      <w:r>
+        <w:rPr>
+          <w:i/>
+          <w:sz w:val="24"/>
+        </w:rPr>
+        <w:t>could (have)</w:t>
+      </w:r>
+    </w:p>
+    <w:p>
+      <w:pPr>
+        <w:ind w:left="504"/>
+        <w:spacing w:before="0" w:after="40"/>
+      </w:pPr>
+      <w:r>
+        <w:rPr>
+          <w:b/>
+          <w:sz w:val="24"/>
+        </w:rPr>
+        <w:t xml:space="preserve">Meaning: </w:t>
+      </w:r>
+      <w:r>
+        <w:rPr>
+          <w:i/>
+          <w:sz w:val="24"/>
+        </w:rPr>
+        <w:t>past possibility (unrealized)</w:t>
+      </w:r>
+    </w:p>
+    <w:p>
+      <w:pPr>
+        <w:spacing w:before="120" w:after="60"/>
+      </w:pPr>
+      <w:r>
+        <w:rPr>
+          <w:b/>
+          <w:sz w:val="24"/>
+        </w:rPr>
+        <w:t xml:space="preserve">Exercise 17. </w:t>
+      </w:r>
+    </w:p>
+    <w:p>
+      <w:pPr>
+        <w:ind w:left="504"/>
+        <w:spacing w:before="0" w:after="40"/>
+      </w:pPr>
+      <w:r>
+        <w:rPr>
+          <w:sz w:val="24"/>
+        </w:rPr>
+        <w:t>Explain the difference between the two uses of must:</w:t>
+      </w:r>
+    </w:p>
+    <w:p>
+      <w:pPr>
+        <w:ind w:left="504"/>
+        <w:spacing w:before="60" w:after="40"/>
+      </w:pPr>
+      <w:r>
+        <w:rPr>
+          <w:b/>
+          <w:sz w:val="24"/>
+        </w:rPr>
+        <w:t xml:space="preserve">a) </w:t>
+      </w:r>
+      <w:r>
+        <w:rPr>
+          <w:i/>
+          <w:sz w:val="24"/>
+        </w:rPr>
+        <w:t>You must wear a seatbelt.</w:t>
+      </w:r>
+    </w:p>
+    <w:p>
+      <w:pPr>
+        <w:ind w:left="1008"/>
+        <w:spacing w:before="0" w:after="40"/>
+      </w:pPr>
+      <w:r>
+        <w:rPr>
+          <w:sz w:val="24"/>
+        </w:rPr>
+        <w:t>Meaning type: deontic (obligation). The speaker is stating a rule or requirement that the listener is obligated to follow.</w:t>
+      </w:r>
+    </w:p>
+    <w:p>
+      <w:pPr>
+        <w:ind w:left="504"/>
+        <w:spacing w:before="60" w:after="40"/>
+      </w:pPr>
+      <w:r>
+        <w:rPr>
+          <w:b/>
+          <w:sz w:val="24"/>
+        </w:rPr>
+        <w:t xml:space="preserve">b) </w:t>
+      </w:r>
+      <w:r>
+        <w:rPr>
+          <w:i/>
+          <w:sz w:val="24"/>
+        </w:rPr>
+        <w:t>She’s not answering the phone. She must be asleep.</w:t>
+      </w:r>
+    </w:p>
+    <w:p>
+      <w:pPr>
+        <w:ind w:left="1008"/>
+        <w:spacing w:before="0" w:after="40"/>
+      </w:pPr>
+      <w:r>
+        <w:rPr>
+          <w:sz w:val="24"/>
+        </w:rPr>
+        <w:t>Meaning type: epistemic (deduction). The speaker is drawing a logical conclusion based on evidence (she’s not answering), not imposing an obligation.</w:t>
+      </w:r>
+    </w:p>
+    <w:p>
+      <w:pPr>
+        <w:pStyle w:val="Heading3"/>
+      </w:pPr>
+      <w:r>
+        <w:rPr>
+          <w:sz w:val="24"/>
+        </w:rPr>
         <w:t>Part 4: Sentence Writing</w:t>
       </w:r>
     </w:p>
     <w:p>
+      <w:pPr>
+        <w:spacing w:before="60" w:after="120"/>
+      </w:pPr>
       <w:r>
-        <w:t>Answers will vary. Sample responses:</w:t>
+        <w:rPr>
+          <w:sz w:val="24"/>
+        </w:rPr>
+        <w:t>Exercises 18–22 are open-ended. Accept any grammatically correct sentence that meets the stated criteria.</w:t>
       </w:r>
     </w:p>
     <w:p>
       <w:pPr>
-        <w:spacing w:before="240"/>
+        <w:spacing w:before="120" w:after="60"/>
       </w:pPr>
       <w:r>
         <w:rPr>
           <w:b/>
+          <w:sz w:val="24"/>
         </w:rPr>
-        <w:t>18. Passive for scientific writing: The samples were analyzed using gas chromatography.</w:t>
+        <w:t xml:space="preserve">Exercise 18. </w:t>
       </w:r>
     </w:p>
     <w:p>
       <w:pPr>
-        <w:spacing w:before="240"/>
+        <w:ind w:left="504"/>
+        <w:spacing w:before="0" w:after="40"/>
       </w:pPr>
       <w:r>
         <w:rPr>
           <w:b/>
+          <w:sz w:val="24"/>
         </w:rPr>
-        <w:t>19. Should have + past participle (criticism/regret): You should have called before coming over.</w:t>
+        <w:t xml:space="preserve">Prompt: </w:t>
+      </w:r>
+      <w:r>
+        <w:rPr>
+          <w:sz w:val="24"/>
+        </w:rPr>
+        <w:t>Passive voice for scientific writing:</w:t>
       </w:r>
     </w:p>
     <w:p>
       <w:pPr>
-        <w:spacing w:before="240"/>
+        <w:ind w:left="504"/>
+        <w:spacing w:before="0" w:after="40"/>
+      </w:pPr>
+      <w:r>
+        <w:rPr>
+          <w:sz w:val="24"/>
+        </w:rPr>
+        <w:t>Sample: "The samples were analyzed using mass spectrometry."</w:t>
+      </w:r>
+    </w:p>
+    <w:p>
+      <w:pPr>
+        <w:spacing w:before="120" w:after="60"/>
       </w:pPr>
       <w:r>
         <w:rPr>
           <w:b/>
+          <w:sz w:val="24"/>
         </w:rPr>
-        <w:t>20. Must for deduction: The lights are off; they must have gone to bed.</w:t>
+        <w:t xml:space="preserve">Exercise 19. </w:t>
       </w:r>
     </w:p>
     <w:p>
       <w:pPr>
-        <w:spacing w:before="240"/>
+        <w:ind w:left="504"/>
+        <w:spacing w:before="0" w:after="40"/>
       </w:pPr>
       <w:r>
         <w:rPr>
           <w:b/>
+          <w:sz w:val="24"/>
         </w:rPr>
-        <w:t>21. Could for unrealized past possibility: We could have caught the earlier train, but we overslept.</w:t>
+        <w:t xml:space="preserve">Prompt: </w:t>
+      </w:r>
+      <w:r>
+        <w:rPr>
+          <w:sz w:val="24"/>
+        </w:rPr>
+        <w:t>Should have + past participle (criticism/regret):</w:t>
       </w:r>
     </w:p>
     <w:p>
       <w:pPr>
-        <w:spacing w:before="240"/>
+        <w:ind w:left="504"/>
+        <w:spacing w:before="0" w:after="40"/>
+      </w:pPr>
+      <w:r>
+        <w:rPr>
+          <w:sz w:val="24"/>
+        </w:rPr>
+        <w:t>Sample: "You should have called before stopping by."</w:t>
+      </w:r>
+    </w:p>
+    <w:p>
+      <w:pPr>
+        <w:spacing w:before="120" w:after="60"/>
       </w:pPr>
       <w:r>
         <w:rPr>
           <w:b/>
+          <w:sz w:val="24"/>
         </w:rPr>
-        <w:t>22. Get-passive for unexpected event: He got promoted after only six months on the job.</w:t>
+        <w:t xml:space="preserve">Exercise 20. </w:t>
       </w:r>
     </w:p>
-    <w:p/>
-    <w:p/>
     <w:p>
       <w:pPr>
-        <w:pStyle w:val="Heading1"/>
+        <w:ind w:left="504"/>
+        <w:spacing w:before="0" w:after="40"/>
       </w:pPr>
       <w:r>
+        <w:rPr>
+          <w:b/>
+          <w:sz w:val="24"/>
+        </w:rPr>
+        <w:t xml:space="preserve">Prompt: </w:t>
+      </w:r>
+      <w:r>
+        <w:rPr>
+          <w:sz w:val="24"/>
+        </w:rPr>
+        <w:t>Must for logical deduction (not obligation):</w:t>
+      </w:r>
+    </w:p>
+    <w:p>
+      <w:pPr>
+        <w:ind w:left="504"/>
+        <w:spacing w:before="0" w:after="40"/>
+      </w:pPr>
+      <w:r>
+        <w:rPr>
+          <w:sz w:val="24"/>
+        </w:rPr>
+        <w:t>Sample: "The lights are off—they must have gone to bed already."</w:t>
+      </w:r>
+    </w:p>
+    <w:p>
+      <w:pPr>
+        <w:spacing w:before="120" w:after="60"/>
+      </w:pPr>
+      <w:r>
+        <w:rPr>
+          <w:b/>
+          <w:sz w:val="24"/>
+        </w:rPr>
+        <w:t xml:space="preserve">Exercise 21. </w:t>
+      </w:r>
+    </w:p>
+    <w:p>
+      <w:pPr>
+        <w:ind w:left="504"/>
+        <w:spacing w:before="0" w:after="40"/>
+      </w:pPr>
+      <w:r>
+        <w:rPr>
+          <w:b/>
+          <w:sz w:val="24"/>
+        </w:rPr>
+        <w:t xml:space="preserve">Prompt: </w:t>
+      </w:r>
+      <w:r>
+        <w:rPr>
+          <w:sz w:val="24"/>
+        </w:rPr>
+        <w:t>Could for past unrealized possibility:</w:t>
+      </w:r>
+    </w:p>
+    <w:p>
+      <w:pPr>
+        <w:ind w:left="504"/>
+        <w:spacing w:before="0" w:after="40"/>
+      </w:pPr>
+      <w:r>
+        <w:rPr>
+          <w:sz w:val="24"/>
+        </w:rPr>
+        <w:t>Sample: "We could have taken the train, but we decided to drive instead."</w:t>
+      </w:r>
+    </w:p>
+    <w:p>
+      <w:pPr>
+        <w:spacing w:before="120" w:after="60"/>
+      </w:pPr>
+      <w:r>
+        <w:rPr>
+          <w:b/>
+          <w:sz w:val="24"/>
+        </w:rPr>
+        <w:t xml:space="preserve">Exercise 22. </w:t>
+      </w:r>
+    </w:p>
+    <w:p>
+      <w:pPr>
+        <w:ind w:left="504"/>
+        <w:spacing w:before="0" w:after="40"/>
+      </w:pPr>
+      <w:r>
+        <w:rPr>
+          <w:b/>
+          <w:sz w:val="24"/>
+        </w:rPr>
+        <w:t xml:space="preserve">Prompt: </w:t>
+      </w:r>
+      <w:r>
+        <w:rPr>
+          <w:sz w:val="24"/>
+        </w:rPr>
+        <w:t>Get-passive for unexpected event:</w:t>
+      </w:r>
+    </w:p>
+    <w:p>
+      <w:pPr>
+        <w:ind w:left="504"/>
+        <w:spacing w:before="0" w:after="40"/>
+      </w:pPr>
+      <w:r>
+        <w:rPr>
+          <w:sz w:val="24"/>
+        </w:rPr>
+        <w:t>Sample: "She got promoted after only three months on the job."</w:t>
+      </w:r>
+    </w:p>
+    <w:p>
+      <w:pPr>
+        <w:pStyle w:val="Heading3"/>
+      </w:pPr>
+      <w:r>
+        <w:rPr>
+          <w:sz w:val="24"/>
+        </w:rPr>
         <w:t>Part 5: Analysis and Application</w:t>
       </w:r>
     </w:p>
     <w:p>
       <w:pPr>
-        <w:spacing w:before="240"/>
+        <w:spacing w:before="120" w:after="60"/>
       </w:pPr>
       <w:r>
         <w:rPr>
           <w:b/>
+          <w:sz w:val="24"/>
         </w:rPr>
-        <w:t>23. Passive constructions and reasons:</w:t>
-      </w:r>
-    </w:p>
-    <w:p>
-      <w:r>
-        <w:t>Passive construction 1: was announced</w:t>
-      </w:r>
-    </w:p>
-    <w:p>
-      <w:r>
-        <w:t>Reason: Focuses on the announcement itself rather than who made it; maintains "new policy" as topic.</w:t>
-      </w:r>
-    </w:p>
-    <w:p>
-      <w:r>
-        <w:t>Passive construction 2: will be made</w:t>
-      </w:r>
-    </w:p>
-    <w:p>
-      <w:r>
-        <w:t>Reason: The decision is more important than who makes it; keeps focus on the decision process.</w:t>
-      </w:r>
-    </w:p>
-    <w:p>
-      <w:r>
-        <w:t>Passive construction 3: have been reviewed</w:t>
-      </w:r>
-    </w:p>
-    <w:p>
-      <w:r>
-        <w:t>Reason: Focuses on the responses being reviewed rather than who reviews them; agent is obvious (management) so doesn't need stating.</w:t>
+        <w:t xml:space="preserve">Exercise 23. </w:t>
       </w:r>
     </w:p>
     <w:p>
       <w:pPr>
-        <w:spacing w:before="240"/>
+        <w:ind w:left="504"/>
+        <w:spacing w:before="0" w:after="40"/>
+      </w:pPr>
+      <w:r>
+        <w:rPr>
+          <w:sz w:val="24"/>
+        </w:rPr>
+        <w:t>Identify passive voice constructions in the passage:</w:t>
+      </w:r>
+    </w:p>
+    <w:p>
+      <w:pPr>
+        <w:ind w:left="504"/>
+        <w:spacing w:before="0" w:after="40"/>
+      </w:pPr>
+      <w:r>
+        <w:rPr>
+          <w:sz w:val="24"/>
+        </w:rPr>
+        <w:t>Passive 1: "was announced (yesterday by the CEO)"</w:t>
+      </w:r>
+    </w:p>
+    <w:p>
+      <w:pPr>
+        <w:ind w:left="1008"/>
+        <w:spacing w:before="0" w:after="40"/>
+      </w:pPr>
+      <w:r>
+        <w:rPr>
+          <w:sz w:val="24"/>
+        </w:rPr>
+        <w:t>Reason: Focuses on the policy (the topic) rather than the CEO; maintains topic continuity from the subject "The new policy."</w:t>
+      </w:r>
+    </w:p>
+    <w:p>
+      <w:pPr>
+        <w:ind w:left="504"/>
+        <w:spacing w:before="0" w:after="40"/>
+      </w:pPr>
+      <w:r>
+        <w:rPr>
+          <w:sz w:val="24"/>
+        </w:rPr>
+        <w:t>Passive 2: "will be made (after all responses have been reviewed)"</w:t>
+      </w:r>
+    </w:p>
+    <w:p>
+      <w:pPr>
+        <w:ind w:left="1008"/>
+        <w:spacing w:before="0" w:after="40"/>
+      </w:pPr>
+      <w:r>
+        <w:rPr>
+          <w:sz w:val="24"/>
+        </w:rPr>
+        <w:t>Reason: Agent is unspecified, emphasizing the process and the decision rather than who will make it; creates a sense of objectivity.</w:t>
+      </w:r>
+    </w:p>
+    <w:p>
+      <w:pPr>
+        <w:ind w:left="504"/>
+        <w:spacing w:before="0" w:after="40"/>
+      </w:pPr>
+      <w:r>
+        <w:rPr>
+          <w:sz w:val="24"/>
+        </w:rPr>
+        <w:t>Passive 3: "have been reviewed"</w:t>
+      </w:r>
+    </w:p>
+    <w:p>
+      <w:pPr>
+        <w:ind w:left="1008"/>
+        <w:spacing w:before="0" w:after="40"/>
+      </w:pPr>
+      <w:r>
+        <w:rPr>
+          <w:sz w:val="24"/>
+        </w:rPr>
+        <w:t>Reason: Embedded passive in the subordinate clause; keeps "responses" as the focus rather than naming who will review them.</w:t>
+      </w:r>
+    </w:p>
+    <w:p>
+      <w:pPr>
+        <w:spacing w:before="120" w:after="60"/>
       </w:pPr>
       <w:r>
         <w:rPr>
           <w:b/>
+          <w:sz w:val="24"/>
         </w:rPr>
-        <w:t>24. Modals in the passage:</w:t>
-      </w:r>
-    </w:p>
-    <w:p>
-      <w:r>
-        <w:t>Modal 1: must (in "must submit")</w:t>
-      </w:r>
-    </w:p>
-    <w:p>
-      <w:r>
-        <w:t>Type: deontic (obligation)</w:t>
-      </w:r>
-    </w:p>
-    <w:p>
-      <w:r>
-        <w:t>Modal 2: should (in "should improve")</w:t>
-      </w:r>
-    </w:p>
-    <w:p>
-      <w:r>
-        <w:t>Type: epistemic (expectation/prediction)</w:t>
-      </w:r>
-    </w:p>
-    <w:p>
-      <w:r>
-        <w:t>Modal 3: might (in "might create")</w:t>
-      </w:r>
-    </w:p>
-    <w:p>
-      <w:r>
-        <w:t>Type: epistemic (possibility)</w:t>
+        <w:t xml:space="preserve">Exercise 24. </w:t>
       </w:r>
     </w:p>
     <w:p>
       <w:pPr>
-        <w:spacing w:before="240"/>
+        <w:ind w:left="504"/>
+        <w:spacing w:before="0" w:after="40"/>
+      </w:pPr>
+      <w:r>
+        <w:rPr>
+          <w:sz w:val="24"/>
+        </w:rPr>
+        <w:t>Identify modals and classify as epistemic or deontic:</w:t>
+      </w:r>
+    </w:p>
+    <w:p>
+      <w:pPr>
+        <w:ind w:left="504"/>
+        <w:spacing w:before="0" w:after="40"/>
       </w:pPr>
       <w:r>
         <w:rPr>
           <w:b/>
+          <w:sz w:val="24"/>
         </w:rPr>
-        <w:t>25. Analysis of The manager rejected the proposal:</w:t>
+        <w:t xml:space="preserve">must (submit): </w:t>
+      </w:r>
+      <w:r>
+        <w:rPr>
+          <w:i/>
+          <w:sz w:val="24"/>
+        </w:rPr>
+        <w:t>deontic — obligation (employees are required to submit feedback)</w:t>
       </w:r>
     </w:p>
     <w:p>
+      <w:pPr>
+        <w:ind w:left="504"/>
+        <w:spacing w:before="0" w:after="40"/>
+      </w:pPr>
       <w:r>
-        <w:t>a) Passive version: The proposal was rejected by the manager.</w:t>
+        <w:rPr>
+          <w:b/>
+          <w:sz w:val="24"/>
+        </w:rPr>
+        <w:t xml:space="preserve">should (improve): </w:t>
+      </w:r>
+      <w:r>
+        <w:rPr>
+          <w:i/>
+          <w:sz w:val="24"/>
+        </w:rPr>
+        <w:t>epistemic — expectation/prediction (management believes the changes will likely improve efficiency)</w:t>
       </w:r>
     </w:p>
     <w:p>
+      <w:pPr>
+        <w:ind w:left="504"/>
+        <w:spacing w:before="0" w:after="40"/>
+      </w:pPr>
       <w:r>
-        <w:t>b) Passive more appropriate: When writing a report focused on what happened to the proposal, when trying to maintain topic continuity (if the proposal was the topic of previous sentences), or when trying to soften the message by not emphasizing who made the negative decision.</w:t>
+        <w:rPr>
+          <w:b/>
+          <w:sz w:val="24"/>
+        </w:rPr>
+        <w:t xml:space="preserve">might (create): </w:t>
+      </w:r>
+      <w:r>
+        <w:rPr>
+          <w:i/>
+          <w:sz w:val="24"/>
+        </w:rPr>
+        <w:t>epistemic — possibility (workers think it is possible the policy will create challenges)</w:t>
       </w:r>
     </w:p>
     <w:p>
+      <w:pPr>
+        <w:ind w:left="504"/>
+        <w:spacing w:before="0" w:after="40"/>
+      </w:pPr>
       <w:r>
-        <w:t>c) Active preferred: When you want to clearly assign responsibility, when the manager is the main topic, or when you want direct, clear communication that doesn't obscure who made the decision.</w:t>
+        <w:rPr>
+          <w:b/>
+          <w:sz w:val="24"/>
+        </w:rPr>
+        <w:t xml:space="preserve">will (be made): </w:t>
+      </w:r>
+      <w:r>
+        <w:rPr>
+          <w:i/>
+          <w:sz w:val="24"/>
+        </w:rPr>
+        <w:t>epistemic — prediction about the future (the decision will happen after review)</w:t>
+      </w:r>
+    </w:p>
+    <w:p>
+      <w:pPr>
+        <w:spacing w:before="120" w:after="60"/>
+      </w:pPr>
+      <w:r>
+        <w:rPr>
+          <w:b/>
+          <w:sz w:val="24"/>
+        </w:rPr>
+        <w:t xml:space="preserve">Exercise 25. </w:t>
+      </w:r>
+      <w:r>
+        <w:rPr>
+          <w:i/>
+          <w:sz w:val="24"/>
+        </w:rPr>
+        <w:t>The manager rejected the proposal.</w:t>
+      </w:r>
+    </w:p>
+    <w:p>
+      <w:pPr>
+        <w:ind w:left="504"/>
+        <w:spacing w:before="60" w:after="40"/>
+      </w:pPr>
+      <w:r>
+        <w:rPr>
+          <w:b/>
+          <w:sz w:val="24"/>
+        </w:rPr>
+        <w:t>a) Passive rewrite:</w:t>
+      </w:r>
+    </w:p>
+    <w:p>
+      <w:pPr>
+        <w:ind w:left="1008"/>
+        <w:spacing w:before="0" w:after="40"/>
+      </w:pPr>
+      <w:r>
+        <w:rPr>
+          <w:sz w:val="24"/>
+        </w:rPr>
+        <w:t>"The proposal was rejected by the manager." (or without agent: "The proposal was rejected.")</w:t>
+      </w:r>
+    </w:p>
+    <w:p>
+      <w:pPr>
+        <w:ind w:left="504"/>
+        <w:spacing w:before="60" w:after="40"/>
+      </w:pPr>
+      <w:r>
+        <w:rPr>
+          <w:b/>
+          <w:sz w:val="24"/>
+        </w:rPr>
+        <w:t>b) When passive is more appropriate:</w:t>
+      </w:r>
+    </w:p>
+    <w:p>
+      <w:pPr>
+        <w:ind w:left="1008"/>
+        <w:spacing w:before="0" w:after="40"/>
+      </w:pPr>
+      <w:r>
+        <w:rPr>
+          <w:sz w:val="24"/>
+        </w:rPr>
+        <w:t>When the focus is on the proposal rather than the manager — for example, in a report about the proposal’s status, or when the writer wants to de-emphasize who made the decision to soften the tone.</w:t>
+      </w:r>
+    </w:p>
+    <w:p>
+      <w:pPr>
+        <w:ind w:left="504"/>
+        <w:spacing w:before="60" w:after="40"/>
+      </w:pPr>
+      <w:r>
+        <w:rPr>
+          <w:b/>
+          <w:sz w:val="24"/>
+        </w:rPr>
+        <w:t>c) When active is preferred:</w:t>
+      </w:r>
+    </w:p>
+    <w:p>
+      <w:pPr>
+        <w:ind w:left="1008"/>
+        <w:spacing w:before="0" w:after="40"/>
+      </w:pPr>
+      <w:r>
+        <w:rPr>
+          <w:sz w:val="24"/>
+        </w:rPr>
+        <w:t>When accountability matters — for example, when it is important to know exactly who rejected the proposal, or when the writer wants a direct, clear statement of responsibility.</w:t>
       </w:r>
     </w:p>
     <w:sectPr>
@@ -914,11 +1902,8 @@
     <w:name w:val="Normal"/>
     <w:qFormat/>
     <w:rsid w:val="00FC693F"/>
-    <w:pPr>
-      <w:spacing w:after="120" w:line="276" w:lineRule="auto"/>
-    </w:pPr>
     <w:rPr>
-      <w:rFonts w:ascii="Times New Roman" w:hAnsi="Times New Roman"/>
+      <w:rFonts w:ascii="Garamond" w:hAnsi="Garamond"/>
       <w:sz w:val="24"/>
     </w:rPr>
   </w:style>
@@ -981,7 +1966,7 @@
       <w:outlineLvl w:val="0"/>
     </w:pPr>
     <w:rPr>
-      <w:rFonts w:asciiTheme="majorHAnsi" w:eastAsiaTheme="majorEastAsia" w:hAnsiTheme="majorHAnsi" w:cstheme="majorBidi"/>
+      <w:rFonts w:asciiTheme="majorHAnsi" w:eastAsiaTheme="majorEastAsia" w:hAnsiTheme="majorHAnsi" w:cstheme="majorBidi" w:ascii="Open Sans" w:hAnsi="Open Sans"/>
       <w:b/>
       <w:bCs/>
       <w:color w:val="365F91" w:themeColor="accent1" w:themeShade="BF"/>
@@ -1005,7 +1990,7 @@
       <w:outlineLvl w:val="1"/>
     </w:pPr>
     <w:rPr>
-      <w:rFonts w:asciiTheme="majorHAnsi" w:eastAsiaTheme="majorEastAsia" w:hAnsiTheme="majorHAnsi" w:cstheme="majorBidi"/>
+      <w:rFonts w:asciiTheme="majorHAnsi" w:eastAsiaTheme="majorEastAsia" w:hAnsiTheme="majorHAnsi" w:cstheme="majorBidi" w:ascii="Open Sans" w:hAnsi="Open Sans"/>
       <w:b/>
       <w:bCs/>
       <w:color w:val="4F81BD" w:themeColor="accent1"/>
@@ -1029,7 +2014,7 @@
       <w:outlineLvl w:val="2"/>
     </w:pPr>
     <w:rPr>
-      <w:rFonts w:asciiTheme="majorHAnsi" w:eastAsiaTheme="majorEastAsia" w:hAnsiTheme="majorHAnsi" w:cstheme="majorBidi"/>
+      <w:rFonts w:asciiTheme="majorHAnsi" w:eastAsiaTheme="majorEastAsia" w:hAnsiTheme="majorHAnsi" w:cstheme="majorBidi" w:ascii="Open Sans" w:hAnsi="Open Sans"/>
       <w:b/>
       <w:bCs/>
       <w:color w:val="4F81BD" w:themeColor="accent1"/>

</xml_diff>

<commit_message>
Reformat Ch14-16 overheads to Arial Narrow with spacer rows and page breaks
Co-Authored-By: Claude Opus 4.6 <noreply@anthropic.com>
</commit_message>
<xml_diff>
--- a/Homework/Chapter 11 Answer Key.docx
+++ b/Homework/Chapter 11 Answer Key.docx
@@ -27,6 +27,11 @@
       </w:r>
     </w:p>
     <w:p>
+      <w:r>
+        <w:br w:type="page"/>
+      </w:r>
+    </w:p>
+    <w:p>
       <w:pPr>
         <w:pStyle w:val="Heading3"/>
       </w:pPr>
@@ -43,6 +48,7 @@
       </w:pPr>
       <w:r>
         <w:rPr>
+          <w:rFonts w:ascii="Garamond" w:hAnsi="Garamond"/>
           <w:b/>
           <w:sz w:val="24"/>
         </w:rPr>
@@ -50,6 +56,7 @@
       </w:r>
       <w:r>
         <w:rPr>
+          <w:rFonts w:ascii="Garamond" w:hAnsi="Garamond"/>
           <w:i/>
           <w:sz w:val="24"/>
         </w:rPr>
@@ -63,6 +70,7 @@
       </w:pPr>
       <w:r>
         <w:rPr>
+          <w:rFonts w:ascii="Garamond" w:hAnsi="Garamond"/>
           <w:b/>
           <w:sz w:val="24"/>
         </w:rPr>
@@ -70,6 +78,7 @@
       </w:r>
       <w:r>
         <w:rPr>
+          <w:rFonts w:ascii="Garamond" w:hAnsi="Garamond"/>
           <w:i/>
           <w:sz w:val="24"/>
         </w:rPr>
@@ -82,6 +91,7 @@
       </w:pPr>
       <w:r>
         <w:rPr>
+          <w:rFonts w:ascii="Garamond" w:hAnsi="Garamond"/>
           <w:b/>
           <w:sz w:val="24"/>
         </w:rPr>
@@ -89,6 +99,7 @@
       </w:r>
       <w:r>
         <w:rPr>
+          <w:rFonts w:ascii="Garamond" w:hAnsi="Garamond"/>
           <w:i/>
           <w:sz w:val="24"/>
         </w:rPr>
@@ -102,6 +113,7 @@
       </w:pPr>
       <w:r>
         <w:rPr>
+          <w:rFonts w:ascii="Garamond" w:hAnsi="Garamond"/>
           <w:b/>
           <w:sz w:val="24"/>
         </w:rPr>
@@ -109,6 +121,7 @@
       </w:r>
       <w:r>
         <w:rPr>
+          <w:rFonts w:ascii="Garamond" w:hAnsi="Garamond"/>
           <w:i/>
           <w:sz w:val="24"/>
         </w:rPr>
@@ -122,6 +135,7 @@
       </w:pPr>
       <w:r>
         <w:rPr>
+          <w:rFonts w:ascii="Garamond" w:hAnsi="Garamond"/>
           <w:b/>
           <w:sz w:val="24"/>
         </w:rPr>
@@ -129,6 +143,7 @@
       </w:r>
       <w:r>
         <w:rPr>
+          <w:rFonts w:ascii="Garamond" w:hAnsi="Garamond"/>
           <w:i/>
           <w:sz w:val="24"/>
         </w:rPr>
@@ -142,6 +157,7 @@
       </w:pPr>
       <w:r>
         <w:rPr>
+          <w:rFonts w:ascii="Garamond" w:hAnsi="Garamond"/>
           <w:sz w:val="24"/>
         </w:rPr>
         <w:t>Active version: "Someone discovered three errors in the code."</w:t>
@@ -153,6 +169,7 @@
       </w:pPr>
       <w:r>
         <w:rPr>
+          <w:rFonts w:ascii="Garamond" w:hAnsi="Garamond"/>
           <w:b/>
           <w:sz w:val="24"/>
         </w:rPr>
@@ -160,6 +177,7 @@
       </w:r>
       <w:r>
         <w:rPr>
+          <w:rFonts w:ascii="Garamond" w:hAnsi="Garamond"/>
           <w:i/>
           <w:sz w:val="24"/>
         </w:rPr>
@@ -173,6 +191,7 @@
       </w:pPr>
       <w:r>
         <w:rPr>
+          <w:rFonts w:ascii="Garamond" w:hAnsi="Garamond"/>
           <w:b/>
           <w:sz w:val="24"/>
         </w:rPr>
@@ -180,6 +199,7 @@
       </w:r>
       <w:r>
         <w:rPr>
+          <w:rFonts w:ascii="Garamond" w:hAnsi="Garamond"/>
           <w:i/>
           <w:sz w:val="24"/>
         </w:rPr>
@@ -193,6 +213,7 @@
       </w:pPr>
       <w:r>
         <w:rPr>
+          <w:rFonts w:ascii="Garamond" w:hAnsi="Garamond"/>
           <w:b/>
           <w:sz w:val="24"/>
         </w:rPr>
@@ -200,6 +221,7 @@
       </w:r>
       <w:r>
         <w:rPr>
+          <w:rFonts w:ascii="Garamond" w:hAnsi="Garamond"/>
           <w:i/>
           <w:sz w:val="24"/>
         </w:rPr>
@@ -213,6 +235,7 @@
       </w:pPr>
       <w:r>
         <w:rPr>
+          <w:rFonts w:ascii="Garamond" w:hAnsi="Garamond"/>
           <w:sz w:val="24"/>
         </w:rPr>
         <w:t>Active version: "Someone/They will announce the new policy tomorrow."</w:t>
@@ -224,6 +247,7 @@
       </w:pPr>
       <w:r>
         <w:rPr>
+          <w:rFonts w:ascii="Garamond" w:hAnsi="Garamond"/>
           <w:b/>
           <w:sz w:val="24"/>
         </w:rPr>
@@ -231,6 +255,7 @@
       </w:r>
       <w:r>
         <w:rPr>
+          <w:rFonts w:ascii="Garamond" w:hAnsi="Garamond"/>
           <w:i/>
           <w:sz w:val="24"/>
         </w:rPr>
@@ -244,6 +269,7 @@
       </w:pPr>
       <w:r>
         <w:rPr>
+          <w:rFonts w:ascii="Garamond" w:hAnsi="Garamond"/>
           <w:b/>
           <w:sz w:val="24"/>
         </w:rPr>
@@ -251,6 +277,7 @@
       </w:r>
       <w:r>
         <w:rPr>
+          <w:rFonts w:ascii="Garamond" w:hAnsi="Garamond"/>
           <w:i/>
           <w:sz w:val="24"/>
         </w:rPr>
@@ -263,6 +290,7 @@
       </w:pPr>
       <w:r>
         <w:rPr>
+          <w:rFonts w:ascii="Garamond" w:hAnsi="Garamond"/>
           <w:b/>
           <w:sz w:val="24"/>
         </w:rPr>
@@ -270,6 +298,7 @@
       </w:r>
       <w:r>
         <w:rPr>
+          <w:rFonts w:ascii="Garamond" w:hAnsi="Garamond"/>
           <w:i/>
           <w:sz w:val="24"/>
         </w:rPr>
@@ -283,6 +312,7 @@
       </w:pPr>
       <w:r>
         <w:rPr>
+          <w:rFonts w:ascii="Garamond" w:hAnsi="Garamond"/>
           <w:b/>
           <w:sz w:val="24"/>
         </w:rPr>
@@ -290,6 +320,7 @@
       </w:r>
       <w:r>
         <w:rPr>
+          <w:rFonts w:ascii="Garamond" w:hAnsi="Garamond"/>
           <w:i/>
           <w:sz w:val="24"/>
         </w:rPr>
@@ -303,6 +334,7 @@
       </w:pPr>
       <w:r>
         <w:rPr>
+          <w:rFonts w:ascii="Garamond" w:hAnsi="Garamond"/>
           <w:b/>
           <w:sz w:val="24"/>
         </w:rPr>
@@ -310,6 +342,7 @@
       </w:r>
       <w:r>
         <w:rPr>
+          <w:rFonts w:ascii="Garamond" w:hAnsi="Garamond"/>
           <w:i/>
           <w:sz w:val="24"/>
         </w:rPr>
@@ -323,9 +356,15 @@
       </w:pPr>
       <w:r>
         <w:rPr>
+          <w:rFonts w:ascii="Garamond" w:hAnsi="Garamond"/>
           <w:sz w:val="24"/>
         </w:rPr>
         <w:t>Active version: "Someone/They constructed the building in 1920."</w:t>
+      </w:r>
+    </w:p>
+    <w:p>
+      <w:r>
+        <w:br w:type="page"/>
       </w:r>
     </w:p>
     <w:p>
@@ -345,6 +384,7 @@
       </w:pPr>
       <w:r>
         <w:rPr>
+          <w:rFonts w:ascii="Garamond" w:hAnsi="Garamond"/>
           <w:b/>
           <w:sz w:val="24"/>
         </w:rPr>
@@ -352,6 +392,7 @@
       </w:r>
       <w:r>
         <w:rPr>
+          <w:rFonts w:ascii="Garamond" w:hAnsi="Garamond"/>
           <w:i/>
           <w:sz w:val="24"/>
         </w:rPr>
@@ -365,6 +406,7 @@
       </w:pPr>
       <w:r>
         <w:rPr>
+          <w:rFonts w:ascii="Garamond" w:hAnsi="Garamond"/>
           <w:b/>
           <w:sz w:val="24"/>
         </w:rPr>
@@ -372,6 +414,7 @@
       </w:r>
       <w:r>
         <w:rPr>
+          <w:rFonts w:ascii="Garamond" w:hAnsi="Garamond"/>
           <w:i/>
           <w:sz w:val="24"/>
         </w:rPr>
@@ -384,6 +427,7 @@
       </w:pPr>
       <w:r>
         <w:rPr>
+          <w:rFonts w:ascii="Garamond" w:hAnsi="Garamond"/>
           <w:b/>
           <w:sz w:val="24"/>
         </w:rPr>
@@ -391,6 +435,7 @@
       </w:r>
       <w:r>
         <w:rPr>
+          <w:rFonts w:ascii="Garamond" w:hAnsi="Garamond"/>
           <w:i/>
           <w:sz w:val="24"/>
         </w:rPr>
@@ -404,6 +449,7 @@
       </w:pPr>
       <w:r>
         <w:rPr>
+          <w:rFonts w:ascii="Garamond" w:hAnsi="Garamond"/>
           <w:b/>
           <w:sz w:val="24"/>
         </w:rPr>
@@ -411,6 +457,7 @@
       </w:r>
       <w:r>
         <w:rPr>
+          <w:rFonts w:ascii="Garamond" w:hAnsi="Garamond"/>
           <w:i/>
           <w:sz w:val="24"/>
         </w:rPr>
@@ -423,6 +470,7 @@
       </w:pPr>
       <w:r>
         <w:rPr>
+          <w:rFonts w:ascii="Garamond" w:hAnsi="Garamond"/>
           <w:b/>
           <w:sz w:val="24"/>
         </w:rPr>
@@ -430,6 +478,7 @@
       </w:r>
       <w:r>
         <w:rPr>
+          <w:rFonts w:ascii="Garamond" w:hAnsi="Garamond"/>
           <w:i/>
           <w:sz w:val="24"/>
         </w:rPr>
@@ -443,6 +492,7 @@
       </w:pPr>
       <w:r>
         <w:rPr>
+          <w:rFonts w:ascii="Garamond" w:hAnsi="Garamond"/>
           <w:b/>
           <w:sz w:val="24"/>
         </w:rPr>
@@ -450,6 +500,7 @@
       </w:r>
       <w:r>
         <w:rPr>
+          <w:rFonts w:ascii="Garamond" w:hAnsi="Garamond"/>
           <w:i/>
           <w:sz w:val="24"/>
         </w:rPr>
@@ -462,6 +513,7 @@
       </w:pPr>
       <w:r>
         <w:rPr>
+          <w:rFonts w:ascii="Garamond" w:hAnsi="Garamond"/>
           <w:b/>
           <w:sz w:val="24"/>
         </w:rPr>
@@ -469,6 +521,7 @@
       </w:r>
       <w:r>
         <w:rPr>
+          <w:rFonts w:ascii="Garamond" w:hAnsi="Garamond"/>
           <w:i/>
           <w:sz w:val="24"/>
         </w:rPr>
@@ -482,6 +535,7 @@
       </w:pPr>
       <w:r>
         <w:rPr>
+          <w:rFonts w:ascii="Garamond" w:hAnsi="Garamond"/>
           <w:b/>
           <w:sz w:val="24"/>
         </w:rPr>
@@ -489,6 +543,7 @@
       </w:r>
       <w:r>
         <w:rPr>
+          <w:rFonts w:ascii="Garamond" w:hAnsi="Garamond"/>
           <w:i/>
           <w:sz w:val="24"/>
         </w:rPr>
@@ -501,6 +556,7 @@
       </w:pPr>
       <w:r>
         <w:rPr>
+          <w:rFonts w:ascii="Garamond" w:hAnsi="Garamond"/>
           <w:b/>
           <w:sz w:val="24"/>
         </w:rPr>
@@ -508,6 +564,7 @@
       </w:r>
       <w:r>
         <w:rPr>
+          <w:rFonts w:ascii="Garamond" w:hAnsi="Garamond"/>
           <w:i/>
           <w:sz w:val="24"/>
         </w:rPr>
@@ -521,6 +578,7 @@
       </w:pPr>
       <w:r>
         <w:rPr>
+          <w:rFonts w:ascii="Garamond" w:hAnsi="Garamond"/>
           <w:b/>
           <w:sz w:val="24"/>
         </w:rPr>
@@ -528,10 +586,16 @@
       </w:r>
       <w:r>
         <w:rPr>
+          <w:rFonts w:ascii="Garamond" w:hAnsi="Garamond"/>
           <w:i/>
           <w:sz w:val="24"/>
         </w:rPr>
         <w:t>Fifty new employees will be hired by the company.</w:t>
+      </w:r>
+    </w:p>
+    <w:p>
+      <w:r>
+        <w:br w:type="page"/>
       </w:r>
     </w:p>
     <w:p>
@@ -551,6 +615,7 @@
       </w:pPr>
       <w:r>
         <w:rPr>
+          <w:rFonts w:ascii="Garamond" w:hAnsi="Garamond"/>
           <w:b/>
           <w:sz w:val="24"/>
         </w:rPr>
@@ -558,6 +623,7 @@
       </w:r>
       <w:r>
         <w:rPr>
+          <w:rFonts w:ascii="Garamond" w:hAnsi="Garamond"/>
           <w:i/>
           <w:sz w:val="24"/>
         </w:rPr>
@@ -571,6 +637,7 @@
       </w:pPr>
       <w:r>
         <w:rPr>
+          <w:rFonts w:ascii="Garamond" w:hAnsi="Garamond"/>
           <w:b/>
           <w:sz w:val="24"/>
         </w:rPr>
@@ -578,6 +645,7 @@
       </w:r>
       <w:r>
         <w:rPr>
+          <w:rFonts w:ascii="Garamond" w:hAnsi="Garamond"/>
           <w:i/>
           <w:sz w:val="24"/>
         </w:rPr>
@@ -591,6 +659,7 @@
       </w:pPr>
       <w:r>
         <w:rPr>
+          <w:rFonts w:ascii="Garamond" w:hAnsi="Garamond"/>
           <w:b/>
           <w:sz w:val="24"/>
         </w:rPr>
@@ -598,6 +667,7 @@
       </w:r>
       <w:r>
         <w:rPr>
+          <w:rFonts w:ascii="Garamond" w:hAnsi="Garamond"/>
           <w:i/>
           <w:sz w:val="24"/>
         </w:rPr>
@@ -610,6 +680,7 @@
       </w:pPr>
       <w:r>
         <w:rPr>
+          <w:rFonts w:ascii="Garamond" w:hAnsi="Garamond"/>
           <w:b/>
           <w:sz w:val="24"/>
         </w:rPr>
@@ -617,6 +688,7 @@
       </w:r>
       <w:r>
         <w:rPr>
+          <w:rFonts w:ascii="Garamond" w:hAnsi="Garamond"/>
           <w:i/>
           <w:sz w:val="24"/>
         </w:rPr>
@@ -630,6 +702,7 @@
       </w:pPr>
       <w:r>
         <w:rPr>
+          <w:rFonts w:ascii="Garamond" w:hAnsi="Garamond"/>
           <w:b/>
           <w:sz w:val="24"/>
         </w:rPr>
@@ -637,6 +710,7 @@
       </w:r>
       <w:r>
         <w:rPr>
+          <w:rFonts w:ascii="Garamond" w:hAnsi="Garamond"/>
           <w:i/>
           <w:sz w:val="24"/>
         </w:rPr>
@@ -650,6 +724,7 @@
       </w:pPr>
       <w:r>
         <w:rPr>
+          <w:rFonts w:ascii="Garamond" w:hAnsi="Garamond"/>
           <w:b/>
           <w:sz w:val="24"/>
         </w:rPr>
@@ -657,6 +732,7 @@
       </w:r>
       <w:r>
         <w:rPr>
+          <w:rFonts w:ascii="Garamond" w:hAnsi="Garamond"/>
           <w:i/>
           <w:sz w:val="24"/>
         </w:rPr>
@@ -669,6 +745,7 @@
       </w:pPr>
       <w:r>
         <w:rPr>
+          <w:rFonts w:ascii="Garamond" w:hAnsi="Garamond"/>
           <w:b/>
           <w:sz w:val="24"/>
         </w:rPr>
@@ -676,6 +753,7 @@
       </w:r>
       <w:r>
         <w:rPr>
+          <w:rFonts w:ascii="Garamond" w:hAnsi="Garamond"/>
           <w:i/>
           <w:sz w:val="24"/>
         </w:rPr>
@@ -689,6 +767,7 @@
       </w:pPr>
       <w:r>
         <w:rPr>
+          <w:rFonts w:ascii="Garamond" w:hAnsi="Garamond"/>
           <w:b/>
           <w:sz w:val="24"/>
         </w:rPr>
@@ -696,6 +775,7 @@
       </w:r>
       <w:r>
         <w:rPr>
+          <w:rFonts w:ascii="Garamond" w:hAnsi="Garamond"/>
           <w:i/>
           <w:sz w:val="24"/>
         </w:rPr>
@@ -709,6 +789,7 @@
       </w:pPr>
       <w:r>
         <w:rPr>
+          <w:rFonts w:ascii="Garamond" w:hAnsi="Garamond"/>
           <w:b/>
           <w:sz w:val="24"/>
         </w:rPr>
@@ -716,6 +797,7 @@
       </w:r>
       <w:r>
         <w:rPr>
+          <w:rFonts w:ascii="Garamond" w:hAnsi="Garamond"/>
           <w:i/>
           <w:sz w:val="24"/>
         </w:rPr>
@@ -728,6 +810,7 @@
       </w:pPr>
       <w:r>
         <w:rPr>
+          <w:rFonts w:ascii="Garamond" w:hAnsi="Garamond"/>
           <w:b/>
           <w:sz w:val="24"/>
         </w:rPr>
@@ -735,6 +818,7 @@
       </w:r>
       <w:r>
         <w:rPr>
+          <w:rFonts w:ascii="Garamond" w:hAnsi="Garamond"/>
           <w:i/>
           <w:sz w:val="24"/>
         </w:rPr>
@@ -748,6 +832,7 @@
       </w:pPr>
       <w:r>
         <w:rPr>
+          <w:rFonts w:ascii="Garamond" w:hAnsi="Garamond"/>
           <w:b/>
           <w:sz w:val="24"/>
         </w:rPr>
@@ -755,6 +840,7 @@
       </w:r>
       <w:r>
         <w:rPr>
+          <w:rFonts w:ascii="Garamond" w:hAnsi="Garamond"/>
           <w:i/>
           <w:sz w:val="24"/>
         </w:rPr>
@@ -768,6 +854,7 @@
       </w:pPr>
       <w:r>
         <w:rPr>
+          <w:rFonts w:ascii="Garamond" w:hAnsi="Garamond"/>
           <w:b/>
           <w:sz w:val="24"/>
         </w:rPr>
@@ -775,6 +862,7 @@
       </w:r>
       <w:r>
         <w:rPr>
+          <w:rFonts w:ascii="Garamond" w:hAnsi="Garamond"/>
           <w:i/>
           <w:sz w:val="24"/>
         </w:rPr>
@@ -787,6 +875,7 @@
       </w:pPr>
       <w:r>
         <w:rPr>
+          <w:rFonts w:ascii="Garamond" w:hAnsi="Garamond"/>
           <w:b/>
           <w:sz w:val="24"/>
         </w:rPr>
@@ -794,6 +883,7 @@
       </w:r>
       <w:r>
         <w:rPr>
+          <w:rFonts w:ascii="Garamond" w:hAnsi="Garamond"/>
           <w:i/>
           <w:sz w:val="24"/>
         </w:rPr>
@@ -807,6 +897,7 @@
       </w:pPr>
       <w:r>
         <w:rPr>
+          <w:rFonts w:ascii="Garamond" w:hAnsi="Garamond"/>
           <w:b/>
           <w:sz w:val="24"/>
         </w:rPr>
@@ -814,6 +905,7 @@
       </w:r>
       <w:r>
         <w:rPr>
+          <w:rFonts w:ascii="Garamond" w:hAnsi="Garamond"/>
           <w:i/>
           <w:sz w:val="24"/>
         </w:rPr>
@@ -827,6 +919,7 @@
       </w:pPr>
       <w:r>
         <w:rPr>
+          <w:rFonts w:ascii="Garamond" w:hAnsi="Garamond"/>
           <w:b/>
           <w:sz w:val="24"/>
         </w:rPr>
@@ -834,6 +927,7 @@
       </w:r>
       <w:r>
         <w:rPr>
+          <w:rFonts w:ascii="Garamond" w:hAnsi="Garamond"/>
           <w:i/>
           <w:sz w:val="24"/>
         </w:rPr>
@@ -846,6 +940,7 @@
       </w:pPr>
       <w:r>
         <w:rPr>
+          <w:rFonts w:ascii="Garamond" w:hAnsi="Garamond"/>
           <w:b/>
           <w:sz w:val="24"/>
         </w:rPr>
@@ -853,6 +948,7 @@
       </w:r>
       <w:r>
         <w:rPr>
+          <w:rFonts w:ascii="Garamond" w:hAnsi="Garamond"/>
           <w:i/>
           <w:sz w:val="24"/>
         </w:rPr>
@@ -866,6 +962,7 @@
       </w:pPr>
       <w:r>
         <w:rPr>
+          <w:rFonts w:ascii="Garamond" w:hAnsi="Garamond"/>
           <w:b/>
           <w:sz w:val="24"/>
         </w:rPr>
@@ -873,6 +970,7 @@
       </w:r>
       <w:r>
         <w:rPr>
+          <w:rFonts w:ascii="Garamond" w:hAnsi="Garamond"/>
           <w:i/>
           <w:sz w:val="24"/>
         </w:rPr>
@@ -886,6 +984,7 @@
       </w:pPr>
       <w:r>
         <w:rPr>
+          <w:rFonts w:ascii="Garamond" w:hAnsi="Garamond"/>
           <w:b/>
           <w:sz w:val="24"/>
         </w:rPr>
@@ -893,6 +992,7 @@
       </w:r>
       <w:r>
         <w:rPr>
+          <w:rFonts w:ascii="Garamond" w:hAnsi="Garamond"/>
           <w:i/>
           <w:sz w:val="24"/>
         </w:rPr>
@@ -905,6 +1005,7 @@
       </w:pPr>
       <w:r>
         <w:rPr>
+          <w:rFonts w:ascii="Garamond" w:hAnsi="Garamond"/>
           <w:b/>
           <w:sz w:val="24"/>
         </w:rPr>
@@ -918,6 +1019,7 @@
       </w:pPr>
       <w:r>
         <w:rPr>
+          <w:rFonts w:ascii="Garamond" w:hAnsi="Garamond"/>
           <w:sz w:val="24"/>
         </w:rPr>
         <w:t>Explain the difference between the two uses of must:</w:t>
@@ -930,6 +1032,7 @@
       </w:pPr>
       <w:r>
         <w:rPr>
+          <w:rFonts w:ascii="Garamond" w:hAnsi="Garamond"/>
           <w:b/>
           <w:sz w:val="24"/>
         </w:rPr>
@@ -937,6 +1040,7 @@
       </w:r>
       <w:r>
         <w:rPr>
+          <w:rFonts w:ascii="Garamond" w:hAnsi="Garamond"/>
           <w:i/>
           <w:sz w:val="24"/>
         </w:rPr>
@@ -950,6 +1054,7 @@
       </w:pPr>
       <w:r>
         <w:rPr>
+          <w:rFonts w:ascii="Garamond" w:hAnsi="Garamond"/>
           <w:sz w:val="24"/>
         </w:rPr>
         <w:t>Meaning type: deontic (obligation). The speaker is stating a rule or requirement that the listener is obligated to follow.</w:t>
@@ -962,6 +1067,7 @@
       </w:pPr>
       <w:r>
         <w:rPr>
+          <w:rFonts w:ascii="Garamond" w:hAnsi="Garamond"/>
           <w:b/>
           <w:sz w:val="24"/>
         </w:rPr>
@@ -969,6 +1075,7 @@
       </w:r>
       <w:r>
         <w:rPr>
+          <w:rFonts w:ascii="Garamond" w:hAnsi="Garamond"/>
           <w:i/>
           <w:sz w:val="24"/>
         </w:rPr>
@@ -982,9 +1089,15 @@
       </w:pPr>
       <w:r>
         <w:rPr>
+          <w:rFonts w:ascii="Garamond" w:hAnsi="Garamond"/>
           <w:sz w:val="24"/>
         </w:rPr>
         <w:t>Meaning type: epistemic (deduction). The speaker is drawing a logical conclusion based on evidence (she’s not answering), not imposing an obligation.</w:t>
+      </w:r>
+    </w:p>
+    <w:p>
+      <w:r>
+        <w:br w:type="page"/>
       </w:r>
     </w:p>
     <w:p>
@@ -1004,6 +1117,7 @@
       </w:pPr>
       <w:r>
         <w:rPr>
+          <w:rFonts w:ascii="Garamond" w:hAnsi="Garamond"/>
           <w:sz w:val="24"/>
         </w:rPr>
         <w:t>Exercises 18–22 are open-ended. Accept any grammatically correct sentence that meets the stated criteria.</w:t>
@@ -1015,6 +1129,7 @@
       </w:pPr>
       <w:r>
         <w:rPr>
+          <w:rFonts w:ascii="Garamond" w:hAnsi="Garamond"/>
           <w:b/>
           <w:sz w:val="24"/>
         </w:rPr>
@@ -1028,6 +1143,7 @@
       </w:pPr>
       <w:r>
         <w:rPr>
+          <w:rFonts w:ascii="Garamond" w:hAnsi="Garamond"/>
           <w:b/>
           <w:sz w:val="24"/>
         </w:rPr>
@@ -1035,6 +1151,7 @@
       </w:r>
       <w:r>
         <w:rPr>
+          <w:rFonts w:ascii="Garamond" w:hAnsi="Garamond"/>
           <w:sz w:val="24"/>
         </w:rPr>
         <w:t>Passive voice for scientific writing:</w:t>
@@ -1047,6 +1164,7 @@
       </w:pPr>
       <w:r>
         <w:rPr>
+          <w:rFonts w:ascii="Garamond" w:hAnsi="Garamond"/>
           <w:sz w:val="24"/>
         </w:rPr>
         <w:t>Sample: "The samples were analyzed using mass spectrometry."</w:t>
@@ -1058,6 +1176,7 @@
       </w:pPr>
       <w:r>
         <w:rPr>
+          <w:rFonts w:ascii="Garamond" w:hAnsi="Garamond"/>
           <w:b/>
           <w:sz w:val="24"/>
         </w:rPr>
@@ -1071,6 +1190,7 @@
       </w:pPr>
       <w:r>
         <w:rPr>
+          <w:rFonts w:ascii="Garamond" w:hAnsi="Garamond"/>
           <w:b/>
           <w:sz w:val="24"/>
         </w:rPr>
@@ -1078,6 +1198,7 @@
       </w:r>
       <w:r>
         <w:rPr>
+          <w:rFonts w:ascii="Garamond" w:hAnsi="Garamond"/>
           <w:sz w:val="24"/>
         </w:rPr>
         <w:t>Should have + past participle (criticism/regret):</w:t>
@@ -1090,6 +1211,7 @@
       </w:pPr>
       <w:r>
         <w:rPr>
+          <w:rFonts w:ascii="Garamond" w:hAnsi="Garamond"/>
           <w:sz w:val="24"/>
         </w:rPr>
         <w:t>Sample: "You should have called before stopping by."</w:t>
@@ -1101,6 +1223,7 @@
       </w:pPr>
       <w:r>
         <w:rPr>
+          <w:rFonts w:ascii="Garamond" w:hAnsi="Garamond"/>
           <w:b/>
           <w:sz w:val="24"/>
         </w:rPr>
@@ -1114,6 +1237,7 @@
       </w:pPr>
       <w:r>
         <w:rPr>
+          <w:rFonts w:ascii="Garamond" w:hAnsi="Garamond"/>
           <w:b/>
           <w:sz w:val="24"/>
         </w:rPr>
@@ -1121,6 +1245,7 @@
       </w:r>
       <w:r>
         <w:rPr>
+          <w:rFonts w:ascii="Garamond" w:hAnsi="Garamond"/>
           <w:sz w:val="24"/>
         </w:rPr>
         <w:t>Must for logical deduction (not obligation):</w:t>
@@ -1133,6 +1258,7 @@
       </w:pPr>
       <w:r>
         <w:rPr>
+          <w:rFonts w:ascii="Garamond" w:hAnsi="Garamond"/>
           <w:sz w:val="24"/>
         </w:rPr>
         <w:t>Sample: "The lights are off—they must have gone to bed already."</w:t>
@@ -1144,6 +1270,7 @@
       </w:pPr>
       <w:r>
         <w:rPr>
+          <w:rFonts w:ascii="Garamond" w:hAnsi="Garamond"/>
           <w:b/>
           <w:sz w:val="24"/>
         </w:rPr>
@@ -1157,6 +1284,7 @@
       </w:pPr>
       <w:r>
         <w:rPr>
+          <w:rFonts w:ascii="Garamond" w:hAnsi="Garamond"/>
           <w:b/>
           <w:sz w:val="24"/>
         </w:rPr>
@@ -1164,6 +1292,7 @@
       </w:r>
       <w:r>
         <w:rPr>
+          <w:rFonts w:ascii="Garamond" w:hAnsi="Garamond"/>
           <w:sz w:val="24"/>
         </w:rPr>
         <w:t>Could for past unrealized possibility:</w:t>
@@ -1176,6 +1305,7 @@
       </w:pPr>
       <w:r>
         <w:rPr>
+          <w:rFonts w:ascii="Garamond" w:hAnsi="Garamond"/>
           <w:sz w:val="24"/>
         </w:rPr>
         <w:t>Sample: "We could have taken the train, but we decided to drive instead."</w:t>
@@ -1187,6 +1317,7 @@
       </w:pPr>
       <w:r>
         <w:rPr>
+          <w:rFonts w:ascii="Garamond" w:hAnsi="Garamond"/>
           <w:b/>
           <w:sz w:val="24"/>
         </w:rPr>
@@ -1200,6 +1331,7 @@
       </w:pPr>
       <w:r>
         <w:rPr>
+          <w:rFonts w:ascii="Garamond" w:hAnsi="Garamond"/>
           <w:b/>
           <w:sz w:val="24"/>
         </w:rPr>
@@ -1207,6 +1339,7 @@
       </w:r>
       <w:r>
         <w:rPr>
+          <w:rFonts w:ascii="Garamond" w:hAnsi="Garamond"/>
           <w:sz w:val="24"/>
         </w:rPr>
         <w:t>Get-passive for unexpected event:</w:t>
@@ -1219,9 +1352,15 @@
       </w:pPr>
       <w:r>
         <w:rPr>
+          <w:rFonts w:ascii="Garamond" w:hAnsi="Garamond"/>
           <w:sz w:val="24"/>
         </w:rPr>
         <w:t>Sample: "She got promoted after only three months on the job."</w:t>
+      </w:r>
+    </w:p>
+    <w:p>
+      <w:r>
+        <w:br w:type="page"/>
       </w:r>
     </w:p>
     <w:p>
@@ -1241,6 +1380,7 @@
       </w:pPr>
       <w:r>
         <w:rPr>
+          <w:rFonts w:ascii="Garamond" w:hAnsi="Garamond"/>
           <w:b/>
           <w:sz w:val="24"/>
         </w:rPr>
@@ -1254,6 +1394,7 @@
       </w:pPr>
       <w:r>
         <w:rPr>
+          <w:rFonts w:ascii="Garamond" w:hAnsi="Garamond"/>
           <w:sz w:val="24"/>
         </w:rPr>
         <w:t>Identify passive voice constructions in the passage:</w:t>
@@ -1266,6 +1407,7 @@
       </w:pPr>
       <w:r>
         <w:rPr>
+          <w:rFonts w:ascii="Garamond" w:hAnsi="Garamond"/>
           <w:sz w:val="24"/>
         </w:rPr>
         <w:t>Passive 1: "was announced (yesterday by the CEO)"</w:t>
@@ -1278,6 +1420,7 @@
       </w:pPr>
       <w:r>
         <w:rPr>
+          <w:rFonts w:ascii="Garamond" w:hAnsi="Garamond"/>
           <w:sz w:val="24"/>
         </w:rPr>
         <w:t>Reason: Focuses on the policy (the topic) rather than the CEO; maintains topic continuity from the subject "The new policy."</w:t>
@@ -1290,6 +1433,7 @@
       </w:pPr>
       <w:r>
         <w:rPr>
+          <w:rFonts w:ascii="Garamond" w:hAnsi="Garamond"/>
           <w:sz w:val="24"/>
         </w:rPr>
         <w:t>Passive 2: "will be made (after all responses have been reviewed)"</w:t>
@@ -1302,6 +1446,7 @@
       </w:pPr>
       <w:r>
         <w:rPr>
+          <w:rFonts w:ascii="Garamond" w:hAnsi="Garamond"/>
           <w:sz w:val="24"/>
         </w:rPr>
         <w:t>Reason: Agent is unspecified, emphasizing the process and the decision rather than who will make it; creates a sense of objectivity.</w:t>
@@ -1314,6 +1459,7 @@
       </w:pPr>
       <w:r>
         <w:rPr>
+          <w:rFonts w:ascii="Garamond" w:hAnsi="Garamond"/>
           <w:sz w:val="24"/>
         </w:rPr>
         <w:t>Passive 3: "have been reviewed"</w:t>
@@ -1326,6 +1472,7 @@
       </w:pPr>
       <w:r>
         <w:rPr>
+          <w:rFonts w:ascii="Garamond" w:hAnsi="Garamond"/>
           <w:sz w:val="24"/>
         </w:rPr>
         <w:t>Reason: Embedded passive in the subordinate clause; keeps "responses" as the focus rather than naming who will review them.</w:t>
@@ -1337,6 +1484,7 @@
       </w:pPr>
       <w:r>
         <w:rPr>
+          <w:rFonts w:ascii="Garamond" w:hAnsi="Garamond"/>
           <w:b/>
           <w:sz w:val="24"/>
         </w:rPr>
@@ -1350,6 +1498,7 @@
       </w:pPr>
       <w:r>
         <w:rPr>
+          <w:rFonts w:ascii="Garamond" w:hAnsi="Garamond"/>
           <w:sz w:val="24"/>
         </w:rPr>
         <w:t>Identify modals and classify as epistemic or deontic:</w:t>
@@ -1362,6 +1511,7 @@
       </w:pPr>
       <w:r>
         <w:rPr>
+          <w:rFonts w:ascii="Garamond" w:hAnsi="Garamond"/>
           <w:b/>
           <w:sz w:val="24"/>
         </w:rPr>
@@ -1369,6 +1519,7 @@
       </w:r>
       <w:r>
         <w:rPr>
+          <w:rFonts w:ascii="Garamond" w:hAnsi="Garamond"/>
           <w:i/>
           <w:sz w:val="24"/>
         </w:rPr>
@@ -1382,6 +1533,7 @@
       </w:pPr>
       <w:r>
         <w:rPr>
+          <w:rFonts w:ascii="Garamond" w:hAnsi="Garamond"/>
           <w:b/>
           <w:sz w:val="24"/>
         </w:rPr>
@@ -1389,6 +1541,7 @@
       </w:r>
       <w:r>
         <w:rPr>
+          <w:rFonts w:ascii="Garamond" w:hAnsi="Garamond"/>
           <w:i/>
           <w:sz w:val="24"/>
         </w:rPr>
@@ -1402,6 +1555,7 @@
       </w:pPr>
       <w:r>
         <w:rPr>
+          <w:rFonts w:ascii="Garamond" w:hAnsi="Garamond"/>
           <w:b/>
           <w:sz w:val="24"/>
         </w:rPr>
@@ -1409,6 +1563,7 @@
       </w:r>
       <w:r>
         <w:rPr>
+          <w:rFonts w:ascii="Garamond" w:hAnsi="Garamond"/>
           <w:i/>
           <w:sz w:val="24"/>
         </w:rPr>
@@ -1422,6 +1577,7 @@
       </w:pPr>
       <w:r>
         <w:rPr>
+          <w:rFonts w:ascii="Garamond" w:hAnsi="Garamond"/>
           <w:b/>
           <w:sz w:val="24"/>
         </w:rPr>
@@ -1429,6 +1585,7 @@
       </w:r>
       <w:r>
         <w:rPr>
+          <w:rFonts w:ascii="Garamond" w:hAnsi="Garamond"/>
           <w:i/>
           <w:sz w:val="24"/>
         </w:rPr>
@@ -1441,6 +1598,7 @@
       </w:pPr>
       <w:r>
         <w:rPr>
+          <w:rFonts w:ascii="Garamond" w:hAnsi="Garamond"/>
           <w:b/>
           <w:sz w:val="24"/>
         </w:rPr>
@@ -1448,6 +1606,7 @@
       </w:r>
       <w:r>
         <w:rPr>
+          <w:rFonts w:ascii="Garamond" w:hAnsi="Garamond"/>
           <w:i/>
           <w:sz w:val="24"/>
         </w:rPr>
@@ -1461,6 +1620,7 @@
       </w:pPr>
       <w:r>
         <w:rPr>
+          <w:rFonts w:ascii="Garamond" w:hAnsi="Garamond"/>
           <w:b/>
           <w:sz w:val="24"/>
         </w:rPr>
@@ -1474,6 +1634,7 @@
       </w:pPr>
       <w:r>
         <w:rPr>
+          <w:rFonts w:ascii="Garamond" w:hAnsi="Garamond"/>
           <w:sz w:val="24"/>
         </w:rPr>
         <w:t>"The proposal was rejected by the manager." (or without agent: "The proposal was rejected.")</w:t>
@@ -1486,6 +1647,7 @@
       </w:pPr>
       <w:r>
         <w:rPr>
+          <w:rFonts w:ascii="Garamond" w:hAnsi="Garamond"/>
           <w:b/>
           <w:sz w:val="24"/>
         </w:rPr>
@@ -1499,6 +1661,7 @@
       </w:pPr>
       <w:r>
         <w:rPr>
+          <w:rFonts w:ascii="Garamond" w:hAnsi="Garamond"/>
           <w:sz w:val="24"/>
         </w:rPr>
         <w:t>When the focus is on the proposal rather than the manager — for example, in a report about the proposal’s status, or when the writer wants to de-emphasize who made the decision to soften the tone.</w:t>
@@ -1511,6 +1674,7 @@
       </w:pPr>
       <w:r>
         <w:rPr>
+          <w:rFonts w:ascii="Garamond" w:hAnsi="Garamond"/>
           <w:b/>
           <w:sz w:val="24"/>
         </w:rPr>
@@ -1524,6 +1688,7 @@
       </w:pPr>
       <w:r>
         <w:rPr>
+          <w:rFonts w:ascii="Garamond" w:hAnsi="Garamond"/>
           <w:sz w:val="24"/>
         </w:rPr>
         <w:t>When accountability matters — for example, when it is important to know exactly who rejected the proposal, or when the writer wants a direct, clear statement of responsibility.</w:t>

</xml_diff>